<commit_message>
Updating figures and descriptive stats
</commit_message>
<xml_diff>
--- a/Output/devel_mod_table.docx
+++ b/Output/devel_mod_table.docx
@@ -50,7 +50,7 @@
           <w:sz w:val="24"/>
           <w:color w:val="333333"/>
         </w:rPr>
-        <w:t xml:space="preserve">Supplemental Table 2.</w:t>
+        <w:t xml:space="preserve">Supplemental Table 3.</w:t>
       </w:r>
       <w:r>
         <w:rPr>
@@ -58,7 +58,7 @@
           <w:sz w:val="24"/>
           <w:color w:val="333333"/>
         </w:rPr>
-        <w:t xml:space="preserve"> Associations of three temperature variables before and/or after thermoregulatory independence (defined as occurring six days post-hatch) with nestling mass.</w:t>
+        <w:t xml:space="preserve"> Associations of three temperature variables before and/or after thermoregulatory independence (defined as occurring six days post-hatch) with nestling mass. Temperature variability is defined as the interquartile range.</w:t>
       </w:r>
     </w:p>
     <w:tbl xmlns:w="http://schemas.openxmlformats.org/wordprocessingml/2006/main" xmlns:wp="http://schemas.openxmlformats.org/drawingml/2006/wordprocessingDrawing" xmlns:r="http://schemas.openxmlformats.org/officeDocument/2006/relationships" xmlns:w14="http://schemas.microsoft.com/office/word/2010/wordml">
@@ -1459,7 +1459,7 @@
                 <w:rFonts w:ascii="Calibri" w:hAnsi="Calibri"/>
                 <w:sz w:val="20"/>
               </w:rPr>
-              <w:t xml:space="preserve">Effect of temperature IQR</w:t>
+              <w:t xml:space="preserve">Effect of temperature variability</w:t>
             </w:r>
           </w:p>
         </w:tc>
@@ -1926,7 +1926,7 @@
                 <w:rFonts w:ascii="Calibri" w:hAnsi="Calibri"/>
                 <w:sz w:val="20"/>
               </w:rPr>
-              <w:t xml:space="default">R^2^ for adjusted minimum temperature models. Before model: Marginal R^2^ = 0.23, Conditional R^2^ = 0.82; After model: Marginal R^2^ = 0.05, Conditional R^2^ = 0.82; Both model: Marginal R^2^ = 0.23, Conditional R^2^ = 0.82</w:t>
+              <w:t xml:space="default">R-squared for adjusted minimum temperature models. Before model: Marginal R-squared = 0.23, Conditional R-squared = 0.82; After model: Marginal R-squared = 0.05, Conditional R-squared = 0.82; Both model: Marginal R-squared = 0.23, Conditional R-squared = 0.82</w:t>
             </w:r>
           </w:p>
         </w:tc>
@@ -1958,7 +1958,7 @@
                 <w:rFonts w:ascii="Calibri" w:hAnsi="Calibri"/>
                 <w:sz w:val="20"/>
               </w:rPr>
-              <w:t xml:space="default">R^2^ for adjusted minimum temperature models. Before model: Marginal R^2^ = 0.14, Conditional R^2^ = 0.81; After model: Marginal R^2^ = 0.25, Conditional R^2^ = 0.82; Both model: Marginal R^2^ = 0.27, Conditional R^2^ = 0.81</w:t>
+              <w:t xml:space="default">R-squared for adjusted maximum temperature models. Before model: Marginal R-squared = 0.14, Conditional R-squared = 0.81; After model: Marginal R-squared = 0.25, Conditional R-squared = 0.82; Both model: Marginal R-squared = 0.27, Conditional R-squared = 0.81</w:t>
             </w:r>
           </w:p>
         </w:tc>
@@ -1990,7 +1990,7 @@
                 <w:rFonts w:ascii="Calibri" w:hAnsi="Calibri"/>
                 <w:sz w:val="20"/>
               </w:rPr>
-              <w:t xml:space="default">R^2^ for adjusted minimum temperature models. Before model: Marginal R^2^ = 0.34, Conditional R^2^ = 0.81; After model: Marginal R^2^ = 0.37, Conditional R^2^ = 0.81; Both model: Marginal R^2^ = 0.38, Conditional R^2^ = 0.81</w:t>
+              <w:t xml:space="default">R-squared for adjusted temperature variability models. Before model: Marginal R-squared = 0.34, Conditional R-squared = 0.81; After model: Marginal R-squared = 0.37, Conditional R-squared = 0.81; Both model: Marginal R-squared = 0.38, Conditional R-squared = 0.81</w:t>
             </w:r>
           </w:p>
         </w:tc>

</xml_diff>